<commit_message>
Atualização dos dados para mecanicas de produtos
</commit_message>
<xml_diff>
--- a/Nota10.docx
+++ b/Nota10.docx
@@ -208,10 +208,8 @@
       <w:pPr>
         <w:pStyle w:val="PargrafodaLista"/>
         <w:rPr>
-          <w:rFonts w:ascii="Arial" w:hAnsi="Arial" w:cs="Arial"/>
-          <w:bCs/>
-          <w:sz w:val="24"/>
-          <w:szCs w:val="24"/>
+          <w:bCs/>
+          <w:sz w:val="32"/>
         </w:rPr>
       </w:pPr>
     </w:p>
@@ -223,10 +221,8 @@
           <w:numId w:val="1"/>
         </w:numPr>
         <w:rPr>
-          <w:rFonts w:ascii="Arial" w:hAnsi="Arial" w:cs="Arial"/>
-          <w:bCs/>
-          <w:sz w:val="24"/>
-          <w:szCs w:val="24"/>
+          <w:bCs/>
+          <w:sz w:val="32"/>
         </w:rPr>
       </w:pPr>
       <w:r>
@@ -502,18 +498,6 @@
     <w:p>
       <w:pPr>
         <w:pStyle w:val="PargrafodaLista"/>
-        <w:ind w:left="360"/>
-        <w:rPr>
-          <w:bCs/>
-          <w:sz w:val="32"/>
-        </w:rPr>
-      </w:pPr>
-      <w:bookmarkStart w:id="0" w:name="_GoBack"/>
-      <w:bookmarkEnd w:id="0"/>
-    </w:p>
-    <w:p>
-      <w:pPr>
-        <w:pStyle w:val="PargrafodaLista"/>
         <w:numPr>
           <w:ilvl w:val="0"/>
           <w:numId w:val="4"/>
@@ -581,26 +565,162 @@
     </w:p>
     <w:p>
       <w:pPr>
+        <w:rPr>
+          <w:bCs/>
+          <w:sz w:val="32"/>
+        </w:rPr>
+      </w:pPr>
+    </w:p>
+    <w:p>
+      <w:pPr>
+        <w:pStyle w:val="PargrafodaLista"/>
+        <w:numPr>
+          <w:ilvl w:val="1"/>
+          <w:numId w:val="4"/>
+        </w:numPr>
+        <w:rPr>
+          <w:bCs/>
+          <w:sz w:val="32"/>
+        </w:rPr>
+      </w:pPr>
+      <w:r>
+        <w:rPr>
+          <w:bCs/>
+          <w:sz w:val="32"/>
+        </w:rPr>
+        <w:t>Respostas de dúvidas:</w:t>
+      </w:r>
+    </w:p>
+    <w:p>
+      <w:pPr>
         <w:pStyle w:val="PargrafodaLista"/>
         <w:numPr>
           <w:ilvl w:val="2"/>
           <w:numId w:val="4"/>
         </w:numPr>
         <w:rPr>
-          <w:bCs/>
-          <w:sz w:val="32"/>
-        </w:rPr>
-      </w:pPr>
-      <w:r>
-        <w:rPr>
-          <w:bCs/>
-          <w:sz w:val="32"/>
-        </w:rPr>
-        <w:t>Caso estiver com algum erro no conteúdo</w:t>
-      </w:r>
-    </w:p>
-    <w:p>
-      <w:pPr>
+          <w:rFonts w:ascii="Arial" w:hAnsi="Arial" w:cs="Arial"/>
+          <w:bCs/>
+          <w:sz w:val="24"/>
+          <w:szCs w:val="24"/>
+        </w:rPr>
+      </w:pPr>
+      <w:r>
+        <w:rPr>
+          <w:rFonts w:ascii="Arial" w:hAnsi="Arial" w:cs="Arial"/>
+          <w:bCs/>
+          <w:sz w:val="24"/>
+          <w:szCs w:val="24"/>
+        </w:rPr>
+        <w:t>Resposta do professor para perguntas dos alunos</w:t>
+      </w:r>
+      <w:r>
+        <w:rPr>
+          <w:rFonts w:ascii="Arial" w:hAnsi="Arial" w:cs="Arial"/>
+          <w:bCs/>
+          <w:sz w:val="24"/>
+          <w:szCs w:val="24"/>
+        </w:rPr>
+        <w:t xml:space="preserve"> P</w:t>
+      </w:r>
+      <w:r>
+        <w:rPr>
+          <w:rFonts w:ascii="Arial" w:hAnsi="Arial" w:cs="Arial"/>
+          <w:bCs/>
+          <w:sz w:val="24"/>
+          <w:szCs w:val="24"/>
+        </w:rPr>
+        <w:t>adrão</w:t>
+      </w:r>
+      <w:r>
+        <w:rPr>
+          <w:rFonts w:ascii="Arial" w:hAnsi="Arial" w:cs="Arial"/>
+          <w:bCs/>
+          <w:sz w:val="24"/>
+          <w:szCs w:val="24"/>
+        </w:rPr>
+        <w:t xml:space="preserve"> </w:t>
+      </w:r>
+      <w:r>
+        <w:rPr>
+          <w:rFonts w:ascii="Arial" w:hAnsi="Arial" w:cs="Arial"/>
+          <w:bCs/>
+          <w:sz w:val="24"/>
+          <w:szCs w:val="24"/>
+        </w:rPr>
+        <w:t>48Hr</w:t>
+      </w:r>
+      <w:r>
+        <w:rPr>
+          <w:rFonts w:ascii="Arial" w:hAnsi="Arial" w:cs="Arial"/>
+          <w:bCs/>
+          <w:sz w:val="24"/>
+          <w:szCs w:val="24"/>
+        </w:rPr>
+        <w:t>’</w:t>
+      </w:r>
+      <w:r>
+        <w:rPr>
+          <w:rFonts w:ascii="Arial" w:hAnsi="Arial" w:cs="Arial"/>
+          <w:bCs/>
+          <w:sz w:val="24"/>
+          <w:szCs w:val="24"/>
+        </w:rPr>
+        <w:t>s;</w:t>
+      </w:r>
+    </w:p>
+    <w:p>
+      <w:pPr>
+        <w:pStyle w:val="PargrafodaLista"/>
+        <w:numPr>
+          <w:ilvl w:val="2"/>
+          <w:numId w:val="4"/>
+        </w:numPr>
+        <w:rPr>
+          <w:bCs/>
+          <w:sz w:val="32"/>
+        </w:rPr>
+      </w:pPr>
+      <w:r>
+        <w:rPr>
+          <w:rFonts w:ascii="Arial" w:hAnsi="Arial" w:cs="Arial"/>
+          <w:bCs/>
+          <w:sz w:val="24"/>
+          <w:szCs w:val="24"/>
+        </w:rPr>
+        <w:t>Resposta do professor para perguntas dos alunos Premium 5</w:t>
+      </w:r>
+      <w:r>
+        <w:rPr>
+          <w:rFonts w:ascii="Arial" w:hAnsi="Arial" w:cs="Arial"/>
+          <w:bCs/>
+          <w:sz w:val="24"/>
+          <w:szCs w:val="24"/>
+        </w:rPr>
+        <w:t>Hr</w:t>
+      </w:r>
+      <w:r>
+        <w:rPr>
+          <w:rFonts w:ascii="Arial" w:hAnsi="Arial" w:cs="Arial"/>
+          <w:bCs/>
+          <w:sz w:val="24"/>
+          <w:szCs w:val="24"/>
+        </w:rPr>
+        <w:t>’</w:t>
+      </w:r>
+      <w:r>
+        <w:rPr>
+          <w:rFonts w:ascii="Arial" w:hAnsi="Arial" w:cs="Arial"/>
+          <w:bCs/>
+          <w:sz w:val="24"/>
+          <w:szCs w:val="24"/>
+        </w:rPr>
+        <w:t>s;</w:t>
+      </w:r>
+    </w:p>
+    <w:p>
+      <w:pPr>
+        <w:ind w:left="1080"/>
         <w:rPr>
           <w:bCs/>
           <w:sz w:val="32"/>
@@ -624,7 +744,21 @@
           <w:bCs/>
           <w:sz w:val="32"/>
         </w:rPr>
-        <w:t>Respostas de dúvidas:</w:t>
+        <w:t>Resposta suporte</w:t>
+      </w:r>
+      <w:r>
+        <w:rPr>
+          <w:bCs/>
+          <w:sz w:val="32"/>
+        </w:rPr>
+        <w:t xml:space="preserve"> Técnico</w:t>
+      </w:r>
+      <w:r>
+        <w:rPr>
+          <w:bCs/>
+          <w:sz w:val="32"/>
+        </w:rPr>
+        <w:t>:</w:t>
       </w:r>
     </w:p>
     <w:p>
@@ -635,239 +769,6 @@
           <w:numId w:val="4"/>
         </w:numPr>
         <w:rPr>
-          <w:rFonts w:ascii="Arial" w:hAnsi="Arial" w:cs="Arial"/>
-          <w:bCs/>
-          <w:sz w:val="24"/>
-          <w:szCs w:val="24"/>
-        </w:rPr>
-      </w:pPr>
-      <w:r>
-        <w:rPr>
-          <w:rFonts w:ascii="Arial" w:hAnsi="Arial" w:cs="Arial"/>
-          <w:bCs/>
-          <w:sz w:val="24"/>
-          <w:szCs w:val="24"/>
-        </w:rPr>
-        <w:t>Resposta do professor para perguntas dos alunos</w:t>
-      </w:r>
-      <w:r>
-        <w:rPr>
-          <w:rFonts w:ascii="Arial" w:hAnsi="Arial" w:cs="Arial"/>
-          <w:bCs/>
-          <w:sz w:val="24"/>
-          <w:szCs w:val="24"/>
-        </w:rPr>
-        <w:t xml:space="preserve"> P</w:t>
-      </w:r>
-      <w:r>
-        <w:rPr>
-          <w:rFonts w:ascii="Arial" w:hAnsi="Arial" w:cs="Arial"/>
-          <w:bCs/>
-          <w:sz w:val="24"/>
-          <w:szCs w:val="24"/>
-        </w:rPr>
-        <w:t>adrão</w:t>
-      </w:r>
-      <w:r>
-        <w:rPr>
-          <w:rFonts w:ascii="Arial" w:hAnsi="Arial" w:cs="Arial"/>
-          <w:bCs/>
-          <w:sz w:val="24"/>
-          <w:szCs w:val="24"/>
-        </w:rPr>
-        <w:t xml:space="preserve"> </w:t>
-      </w:r>
-      <w:r>
-        <w:rPr>
-          <w:rFonts w:ascii="Arial" w:hAnsi="Arial" w:cs="Arial"/>
-          <w:bCs/>
-          <w:sz w:val="24"/>
-          <w:szCs w:val="24"/>
-        </w:rPr>
-        <w:t>48</w:t>
-      </w:r>
-      <w:r>
-        <w:rPr>
-          <w:rFonts w:ascii="Arial" w:hAnsi="Arial" w:cs="Arial"/>
-          <w:bCs/>
-          <w:sz w:val="24"/>
-          <w:szCs w:val="24"/>
-        </w:rPr>
-        <w:t xml:space="preserve"> </w:t>
-      </w:r>
-      <w:r>
-        <w:rPr>
-          <w:rFonts w:ascii="Arial" w:hAnsi="Arial" w:cs="Arial"/>
-          <w:bCs/>
-          <w:sz w:val="24"/>
-          <w:szCs w:val="24"/>
-        </w:rPr>
-        <w:t>H</w:t>
-      </w:r>
-      <w:r>
-        <w:rPr>
-          <w:rFonts w:ascii="Arial" w:hAnsi="Arial" w:cs="Arial"/>
-          <w:bCs/>
-          <w:sz w:val="24"/>
-          <w:szCs w:val="24"/>
-        </w:rPr>
-        <w:t>o</w:t>
-      </w:r>
-      <w:r>
-        <w:rPr>
-          <w:rFonts w:ascii="Arial" w:hAnsi="Arial" w:cs="Arial"/>
-          <w:bCs/>
-          <w:sz w:val="24"/>
-          <w:szCs w:val="24"/>
-        </w:rPr>
-        <w:t>r</w:t>
-      </w:r>
-      <w:r>
-        <w:rPr>
-          <w:rFonts w:ascii="Arial" w:hAnsi="Arial" w:cs="Arial"/>
-          <w:bCs/>
-          <w:sz w:val="24"/>
-          <w:szCs w:val="24"/>
-        </w:rPr>
-        <w:t>a</w:t>
-      </w:r>
-      <w:r>
-        <w:rPr>
-          <w:rFonts w:ascii="Arial" w:hAnsi="Arial" w:cs="Arial"/>
-          <w:bCs/>
-          <w:sz w:val="24"/>
-          <w:szCs w:val="24"/>
-        </w:rPr>
-        <w:t>s;</w:t>
-      </w:r>
-    </w:p>
-    <w:p>
-      <w:pPr>
-        <w:pStyle w:val="PargrafodaLista"/>
-        <w:numPr>
-          <w:ilvl w:val="2"/>
-          <w:numId w:val="4"/>
-        </w:numPr>
-        <w:rPr>
-          <w:bCs/>
-          <w:sz w:val="32"/>
-        </w:rPr>
-      </w:pPr>
-      <w:r>
-        <w:rPr>
-          <w:rFonts w:ascii="Arial" w:hAnsi="Arial" w:cs="Arial"/>
-          <w:bCs/>
-          <w:sz w:val="24"/>
-          <w:szCs w:val="24"/>
-        </w:rPr>
-        <w:t>Resposta do professor para perguntas dos alunos Premium 5</w:t>
-      </w:r>
-      <w:r>
-        <w:rPr>
-          <w:rFonts w:ascii="Arial" w:hAnsi="Arial" w:cs="Arial"/>
-          <w:bCs/>
-          <w:sz w:val="24"/>
-          <w:szCs w:val="24"/>
-        </w:rPr>
-        <w:t xml:space="preserve"> </w:t>
-      </w:r>
-      <w:r>
-        <w:rPr>
-          <w:rFonts w:ascii="Arial" w:hAnsi="Arial" w:cs="Arial"/>
-          <w:bCs/>
-          <w:sz w:val="24"/>
-          <w:szCs w:val="24"/>
-        </w:rPr>
-        <w:t>H</w:t>
-      </w:r>
-      <w:r>
-        <w:rPr>
-          <w:rFonts w:ascii="Arial" w:hAnsi="Arial" w:cs="Arial"/>
-          <w:bCs/>
-          <w:sz w:val="24"/>
-          <w:szCs w:val="24"/>
-        </w:rPr>
-        <w:t>o</w:t>
-      </w:r>
-      <w:r>
-        <w:rPr>
-          <w:rFonts w:ascii="Arial" w:hAnsi="Arial" w:cs="Arial"/>
-          <w:bCs/>
-          <w:sz w:val="24"/>
-          <w:szCs w:val="24"/>
-        </w:rPr>
-        <w:t>r</w:t>
-      </w:r>
-      <w:r>
-        <w:rPr>
-          <w:rFonts w:ascii="Arial" w:hAnsi="Arial" w:cs="Arial"/>
-          <w:bCs/>
-          <w:sz w:val="24"/>
-          <w:szCs w:val="24"/>
-        </w:rPr>
-        <w:t>a</w:t>
-      </w:r>
-      <w:r>
-        <w:rPr>
-          <w:rFonts w:ascii="Arial" w:hAnsi="Arial" w:cs="Arial"/>
-          <w:bCs/>
-          <w:sz w:val="24"/>
-          <w:szCs w:val="24"/>
-        </w:rPr>
-        <w:t>s;</w:t>
-      </w:r>
-    </w:p>
-    <w:p>
-      <w:pPr>
-        <w:ind w:left="1080"/>
-        <w:rPr>
-          <w:bCs/>
-          <w:sz w:val="32"/>
-        </w:rPr>
-      </w:pPr>
-    </w:p>
-    <w:p>
-      <w:pPr>
-        <w:pStyle w:val="PargrafodaLista"/>
-        <w:numPr>
-          <w:ilvl w:val="1"/>
-          <w:numId w:val="4"/>
-        </w:numPr>
-        <w:rPr>
-          <w:bCs/>
-          <w:sz w:val="32"/>
-        </w:rPr>
-      </w:pPr>
-      <w:r>
-        <w:rPr>
-          <w:bCs/>
-          <w:sz w:val="32"/>
-        </w:rPr>
-        <w:t>Resposta suporte</w:t>
-      </w:r>
-      <w:r>
-        <w:rPr>
-          <w:bCs/>
-          <w:sz w:val="32"/>
-        </w:rPr>
-        <w:t xml:space="preserve"> Técnico</w:t>
-      </w:r>
-      <w:r>
-        <w:rPr>
-          <w:bCs/>
-          <w:sz w:val="32"/>
-        </w:rPr>
-        <w:t>:</w:t>
-      </w:r>
-    </w:p>
-    <w:p>
-      <w:pPr>
-        <w:pStyle w:val="PargrafodaLista"/>
-        <w:numPr>
-          <w:ilvl w:val="2"/>
-          <w:numId w:val="4"/>
-        </w:numPr>
-        <w:rPr>
           <w:bCs/>
           <w:sz w:val="32"/>
         </w:rPr>
@@ -881,15 +782,17 @@
         </w:rPr>
         <w:t xml:space="preserve">Tempo de resposta para suporte técnico de 8 </w:t>
       </w:r>
-      <w:r>
-        <w:rPr>
-          <w:rFonts w:ascii="Arial" w:hAnsi="Arial" w:cs="Arial"/>
-          <w:bCs/>
-          <w:sz w:val="24"/>
-          <w:szCs w:val="24"/>
-        </w:rPr>
-        <w:t>a</w:t>
-      </w:r>
+      <w:proofErr w:type="spellStart"/>
+      <w:r>
+        <w:rPr>
+          <w:rFonts w:ascii="Arial" w:hAnsi="Arial" w:cs="Arial"/>
+          <w:bCs/>
+          <w:sz w:val="24"/>
+          <w:szCs w:val="24"/>
+        </w:rPr>
+        <w:t>á</w:t>
+      </w:r>
+      <w:proofErr w:type="spellEnd"/>
       <w:r>
         <w:rPr>
           <w:rFonts w:ascii="Arial" w:hAnsi="Arial" w:cs="Arial"/>
@@ -899,15 +802,17 @@
         </w:rPr>
         <w:t xml:space="preserve"> 24 </w:t>
       </w:r>
-      <w:r>
-        <w:rPr>
-          <w:rFonts w:ascii="Arial" w:hAnsi="Arial" w:cs="Arial"/>
-          <w:bCs/>
-          <w:sz w:val="24"/>
-          <w:szCs w:val="24"/>
-        </w:rPr>
-        <w:t>Horas</w:t>
-      </w:r>
+      <w:proofErr w:type="spellStart"/>
+      <w:r>
+        <w:rPr>
+          <w:rFonts w:ascii="Arial" w:hAnsi="Arial" w:cs="Arial"/>
+          <w:bCs/>
+          <w:sz w:val="24"/>
+          <w:szCs w:val="24"/>
+        </w:rPr>
+        <w:t>Hr’s</w:t>
+      </w:r>
+      <w:proofErr w:type="spellEnd"/>
       <w:r>
         <w:rPr>
           <w:rFonts w:ascii="Arial" w:hAnsi="Arial" w:cs="Arial"/>
@@ -1287,24 +1192,13 @@
     </w:p>
     <w:p>
       <w:pPr>
-        <w:pStyle w:val="PargrafodaLista"/>
-        <w:ind w:left="1440" w:firstLine="60"/>
-        <w:rPr>
-          <w:bCs/>
-          <w:sz w:val="24"/>
-          <w:szCs w:val="24"/>
-        </w:rPr>
-      </w:pPr>
-    </w:p>
-    <w:p>
-      <w:pPr>
-        <w:pStyle w:val="PargrafodaLista"/>
-        <w:ind w:left="1440"/>
-        <w:rPr>
-          <w:bCs/>
-          <w:sz w:val="32"/>
-        </w:rPr>
-      </w:pPr>
+        <w:rPr>
+          <w:bCs/>
+          <w:sz w:val="32"/>
+        </w:rPr>
+      </w:pPr>
+      <w:bookmarkStart w:id="0" w:name="_GoBack"/>
+      <w:bookmarkEnd w:id="0"/>
     </w:p>
     <w:p>
       <w:pPr>
@@ -1541,13 +1435,6 @@
         </w:rPr>
         <w:t>print</w:t>
       </w:r>
-      <w:r>
-        <w:rPr>
-          <w:bCs/>
-          <w:sz w:val="32"/>
-        </w:rPr>
-        <w:t>s</w:t>
-      </w:r>
       <w:proofErr w:type="spellEnd"/>
       <w:proofErr w:type="gramEnd"/>
       <w:r>
@@ -1609,6 +1496,7 @@
           <w:bCs/>
           <w:sz w:val="32"/>
         </w:rPr>
+        <w:lastRenderedPageBreak/>
         <w:t>Testes</w:t>
       </w:r>
       <w:r>
@@ -1636,7 +1524,6 @@
           <w:bCs/>
           <w:sz w:val="32"/>
         </w:rPr>
-        <w:lastRenderedPageBreak/>
         <w:t>Mapas</w:t>
       </w:r>
       <w:r>
@@ -1673,6 +1560,533 @@
         </w:rPr>
         <w:t xml:space="preserve"> grupo de estudos na sua área;</w:t>
       </w:r>
+    </w:p>
+    <w:p>
+      <w:pPr>
+        <w:rPr>
+          <w:bCs/>
+          <w:sz w:val="32"/>
+        </w:rPr>
+      </w:pPr>
+    </w:p>
+    <w:p>
+      <w:pPr>
+        <w:rPr>
+          <w:bCs/>
+          <w:sz w:val="32"/>
+        </w:rPr>
+      </w:pPr>
+    </w:p>
+    <w:p>
+      <w:pPr>
+        <w:rPr>
+          <w:sz w:val="32"/>
+          <w:szCs w:val="32"/>
+        </w:rPr>
+      </w:pPr>
+      <w:r>
+        <w:rPr>
+          <w:sz w:val="32"/>
+          <w:szCs w:val="32"/>
+        </w:rPr>
+        <w:t>Dados para mecânica de funcionalidades:</w:t>
+      </w:r>
+    </w:p>
+    <w:p>
+      <w:pPr>
+        <w:rPr>
+          <w:sz w:val="32"/>
+          <w:szCs w:val="32"/>
+        </w:rPr>
+      </w:pPr>
+    </w:p>
+    <w:p>
+      <w:pPr>
+        <w:rPr>
+          <w:sz w:val="32"/>
+          <w:szCs w:val="32"/>
+        </w:rPr>
+      </w:pPr>
+      <w:r>
+        <w:rPr>
+          <w:sz w:val="32"/>
+          <w:szCs w:val="32"/>
+        </w:rPr>
+        <w:t>Material:</w:t>
+      </w:r>
+    </w:p>
+    <w:p>
+      <w:pPr>
+        <w:pStyle w:val="PargrafodaLista"/>
+        <w:numPr>
+          <w:ilvl w:val="0"/>
+          <w:numId w:val="6"/>
+        </w:numPr>
+        <w:rPr>
+          <w:sz w:val="32"/>
+          <w:szCs w:val="32"/>
+        </w:rPr>
+      </w:pPr>
+      <w:r>
+        <w:rPr>
+          <w:sz w:val="32"/>
+          <w:szCs w:val="32"/>
+        </w:rPr>
+        <w:t>Vídeo aulas;</w:t>
+      </w:r>
+    </w:p>
+    <w:p>
+      <w:pPr>
+        <w:pStyle w:val="PargrafodaLista"/>
+        <w:numPr>
+          <w:ilvl w:val="0"/>
+          <w:numId w:val="6"/>
+        </w:numPr>
+        <w:rPr>
+          <w:sz w:val="32"/>
+          <w:szCs w:val="32"/>
+        </w:rPr>
+      </w:pPr>
+      <w:r>
+        <w:rPr>
+          <w:sz w:val="32"/>
+          <w:szCs w:val="32"/>
+        </w:rPr>
+        <w:t>Transmissão ao vivo;</w:t>
+      </w:r>
+    </w:p>
+    <w:p>
+      <w:pPr>
+        <w:pStyle w:val="PargrafodaLista"/>
+        <w:numPr>
+          <w:ilvl w:val="0"/>
+          <w:numId w:val="6"/>
+        </w:numPr>
+        <w:rPr>
+          <w:sz w:val="32"/>
+          <w:szCs w:val="32"/>
+        </w:rPr>
+      </w:pPr>
+      <w:r>
+        <w:rPr>
+          <w:sz w:val="32"/>
+          <w:szCs w:val="32"/>
+        </w:rPr>
+        <w:t>Exercícios;</w:t>
+      </w:r>
+    </w:p>
+    <w:p>
+      <w:pPr>
+        <w:pStyle w:val="PargrafodaLista"/>
+        <w:rPr>
+          <w:sz w:val="32"/>
+          <w:szCs w:val="32"/>
+        </w:rPr>
+      </w:pPr>
+    </w:p>
+    <w:p>
+      <w:pPr>
+        <w:rPr>
+          <w:sz w:val="32"/>
+          <w:szCs w:val="32"/>
+        </w:rPr>
+      </w:pPr>
+      <w:r>
+        <w:rPr>
+          <w:sz w:val="32"/>
+          <w:szCs w:val="32"/>
+        </w:rPr>
+        <w:t xml:space="preserve">Aluno: </w:t>
+      </w:r>
+    </w:p>
+    <w:p>
+      <w:pPr>
+        <w:pStyle w:val="PargrafodaLista"/>
+        <w:numPr>
+          <w:ilvl w:val="0"/>
+          <w:numId w:val="5"/>
+        </w:numPr>
+        <w:rPr>
+          <w:sz w:val="32"/>
+          <w:szCs w:val="32"/>
+        </w:rPr>
+      </w:pPr>
+      <w:r>
+        <w:rPr>
+          <w:sz w:val="32"/>
+          <w:szCs w:val="32"/>
+        </w:rPr>
+        <w:t>Cadastro:</w:t>
+      </w:r>
+    </w:p>
+    <w:p>
+      <w:pPr>
+        <w:pStyle w:val="PargrafodaLista"/>
+        <w:numPr>
+          <w:ilvl w:val="1"/>
+          <w:numId w:val="5"/>
+        </w:numPr>
+        <w:rPr>
+          <w:sz w:val="32"/>
+          <w:szCs w:val="32"/>
+        </w:rPr>
+      </w:pPr>
+      <w:r>
+        <w:rPr>
+          <w:sz w:val="32"/>
+          <w:szCs w:val="32"/>
+        </w:rPr>
+        <w:t>Foto (Opcional);</w:t>
+      </w:r>
+    </w:p>
+    <w:p>
+      <w:pPr>
+        <w:pStyle w:val="PargrafodaLista"/>
+        <w:numPr>
+          <w:ilvl w:val="1"/>
+          <w:numId w:val="5"/>
+        </w:numPr>
+        <w:rPr>
+          <w:sz w:val="32"/>
+          <w:szCs w:val="32"/>
+        </w:rPr>
+      </w:pPr>
+      <w:r>
+        <w:rPr>
+          <w:sz w:val="32"/>
+          <w:szCs w:val="32"/>
+        </w:rPr>
+        <w:t>Nome Completo;</w:t>
+      </w:r>
+    </w:p>
+    <w:p>
+      <w:pPr>
+        <w:pStyle w:val="PargrafodaLista"/>
+        <w:numPr>
+          <w:ilvl w:val="1"/>
+          <w:numId w:val="5"/>
+        </w:numPr>
+        <w:rPr>
+          <w:sz w:val="32"/>
+          <w:szCs w:val="32"/>
+        </w:rPr>
+      </w:pPr>
+      <w:r>
+        <w:rPr>
+          <w:sz w:val="32"/>
+          <w:szCs w:val="32"/>
+        </w:rPr>
+        <w:t>E-Mail;</w:t>
+      </w:r>
+    </w:p>
+    <w:p>
+      <w:pPr>
+        <w:pStyle w:val="PargrafodaLista"/>
+        <w:numPr>
+          <w:ilvl w:val="1"/>
+          <w:numId w:val="5"/>
+        </w:numPr>
+        <w:rPr>
+          <w:sz w:val="32"/>
+          <w:szCs w:val="32"/>
+        </w:rPr>
+      </w:pPr>
+      <w:r>
+        <w:rPr>
+          <w:sz w:val="32"/>
+          <w:szCs w:val="32"/>
+        </w:rPr>
+        <w:t>Idade;</w:t>
+      </w:r>
+    </w:p>
+    <w:p>
+      <w:pPr>
+        <w:pStyle w:val="PargrafodaLista"/>
+        <w:numPr>
+          <w:ilvl w:val="1"/>
+          <w:numId w:val="5"/>
+        </w:numPr>
+        <w:rPr>
+          <w:sz w:val="32"/>
+          <w:szCs w:val="32"/>
+        </w:rPr>
+      </w:pPr>
+      <w:r>
+        <w:rPr>
+          <w:sz w:val="32"/>
+          <w:szCs w:val="32"/>
+        </w:rPr>
+        <w:t>Escolaridade;</w:t>
+      </w:r>
+    </w:p>
+    <w:p>
+      <w:pPr>
+        <w:pStyle w:val="PargrafodaLista"/>
+        <w:numPr>
+          <w:ilvl w:val="1"/>
+          <w:numId w:val="5"/>
+        </w:numPr>
+        <w:rPr>
+          <w:sz w:val="32"/>
+          <w:szCs w:val="32"/>
+        </w:rPr>
+      </w:pPr>
+      <w:r>
+        <w:rPr>
+          <w:sz w:val="32"/>
+          <w:szCs w:val="32"/>
+        </w:rPr>
+        <w:t>Tipo de concurso que quer fazer;</w:t>
+      </w:r>
+    </w:p>
+    <w:p>
+      <w:pPr>
+        <w:pStyle w:val="PargrafodaLista"/>
+        <w:numPr>
+          <w:ilvl w:val="1"/>
+          <w:numId w:val="5"/>
+        </w:numPr>
+        <w:rPr>
+          <w:sz w:val="32"/>
+          <w:szCs w:val="32"/>
+        </w:rPr>
+      </w:pPr>
+      <w:r>
+        <w:rPr>
+          <w:sz w:val="32"/>
+          <w:szCs w:val="32"/>
+        </w:rPr>
+        <w:t>CEP;</w:t>
+      </w:r>
+    </w:p>
+    <w:p>
+      <w:pPr>
+        <w:pStyle w:val="PargrafodaLista"/>
+        <w:ind w:left="1080"/>
+        <w:rPr>
+          <w:sz w:val="32"/>
+          <w:szCs w:val="32"/>
+        </w:rPr>
+      </w:pPr>
+    </w:p>
+    <w:p>
+      <w:pPr>
+        <w:pStyle w:val="PargrafodaLista"/>
+        <w:numPr>
+          <w:ilvl w:val="0"/>
+          <w:numId w:val="5"/>
+        </w:numPr>
+        <w:rPr>
+          <w:sz w:val="32"/>
+          <w:szCs w:val="32"/>
+        </w:rPr>
+      </w:pPr>
+      <w:r>
+        <w:rPr>
+          <w:sz w:val="32"/>
+          <w:szCs w:val="32"/>
+        </w:rPr>
+        <w:t>Atividades:</w:t>
+      </w:r>
+    </w:p>
+    <w:p>
+      <w:pPr>
+        <w:pStyle w:val="PargrafodaLista"/>
+        <w:numPr>
+          <w:ilvl w:val="1"/>
+          <w:numId w:val="5"/>
+        </w:numPr>
+        <w:rPr>
+          <w:sz w:val="32"/>
+          <w:szCs w:val="32"/>
+        </w:rPr>
+      </w:pPr>
+      <w:r>
+        <w:rPr>
+          <w:sz w:val="32"/>
+          <w:szCs w:val="32"/>
+        </w:rPr>
+        <w:t>Redação;</w:t>
+      </w:r>
+    </w:p>
+    <w:p>
+      <w:pPr>
+        <w:pStyle w:val="PargrafodaLista"/>
+        <w:numPr>
+          <w:ilvl w:val="1"/>
+          <w:numId w:val="5"/>
+        </w:numPr>
+        <w:rPr>
+          <w:sz w:val="32"/>
+          <w:szCs w:val="32"/>
+        </w:rPr>
+      </w:pPr>
+      <w:proofErr w:type="spellStart"/>
+      <w:r>
+        <w:rPr>
+          <w:sz w:val="32"/>
+          <w:szCs w:val="32"/>
+          <w:u w:val="single"/>
+        </w:rPr>
+        <w:t>Screenshot</w:t>
+      </w:r>
+      <w:proofErr w:type="spellEnd"/>
+      <w:r>
+        <w:rPr>
+          <w:sz w:val="32"/>
+          <w:szCs w:val="32"/>
+          <w:u w:val="single"/>
+        </w:rPr>
+        <w:t>;</w:t>
+      </w:r>
+    </w:p>
+    <w:p>
+      <w:pPr>
+        <w:ind w:left="1080"/>
+        <w:rPr>
+          <w:sz w:val="32"/>
+          <w:szCs w:val="32"/>
+        </w:rPr>
+      </w:pPr>
+    </w:p>
+    <w:p>
+      <w:pPr>
+        <w:pStyle w:val="PargrafodaLista"/>
+        <w:ind w:left="1440"/>
+        <w:rPr>
+          <w:sz w:val="32"/>
+          <w:szCs w:val="32"/>
+        </w:rPr>
+      </w:pPr>
+    </w:p>
+    <w:p>
+      <w:pPr>
+        <w:pStyle w:val="PargrafodaLista"/>
+        <w:numPr>
+          <w:ilvl w:val="0"/>
+          <w:numId w:val="5"/>
+        </w:numPr>
+        <w:rPr>
+          <w:sz w:val="32"/>
+          <w:szCs w:val="32"/>
+        </w:rPr>
+      </w:pPr>
+      <w:r>
+        <w:rPr>
+          <w:sz w:val="32"/>
+          <w:szCs w:val="32"/>
+        </w:rPr>
+        <w:t>Pagamento:</w:t>
+      </w:r>
+    </w:p>
+    <w:p>
+      <w:pPr>
+        <w:pStyle w:val="PargrafodaLista"/>
+        <w:numPr>
+          <w:ilvl w:val="1"/>
+          <w:numId w:val="5"/>
+        </w:numPr>
+        <w:rPr>
+          <w:sz w:val="32"/>
+          <w:szCs w:val="32"/>
+        </w:rPr>
+      </w:pPr>
+      <w:r>
+        <w:rPr>
+          <w:sz w:val="32"/>
+          <w:szCs w:val="32"/>
+        </w:rPr>
+        <w:t>Nome do titular;</w:t>
+      </w:r>
+    </w:p>
+    <w:p>
+      <w:pPr>
+        <w:pStyle w:val="PargrafodaLista"/>
+        <w:numPr>
+          <w:ilvl w:val="1"/>
+          <w:numId w:val="5"/>
+        </w:numPr>
+        <w:rPr>
+          <w:sz w:val="32"/>
+          <w:szCs w:val="32"/>
+        </w:rPr>
+      </w:pPr>
+      <w:r>
+        <w:rPr>
+          <w:sz w:val="32"/>
+          <w:szCs w:val="32"/>
+        </w:rPr>
+        <w:lastRenderedPageBreak/>
+        <w:t>Número do cartão;</w:t>
+      </w:r>
+    </w:p>
+    <w:p>
+      <w:pPr>
+        <w:pStyle w:val="PargrafodaLista"/>
+        <w:numPr>
+          <w:ilvl w:val="1"/>
+          <w:numId w:val="5"/>
+        </w:numPr>
+        <w:rPr>
+          <w:sz w:val="32"/>
+          <w:szCs w:val="32"/>
+        </w:rPr>
+      </w:pPr>
+      <w:r>
+        <w:rPr>
+          <w:sz w:val="32"/>
+          <w:szCs w:val="32"/>
+        </w:rPr>
+        <w:t>Validade;</w:t>
+      </w:r>
+    </w:p>
+    <w:p>
+      <w:pPr>
+        <w:pStyle w:val="PargrafodaLista"/>
+        <w:numPr>
+          <w:ilvl w:val="1"/>
+          <w:numId w:val="5"/>
+        </w:numPr>
+        <w:rPr>
+          <w:sz w:val="32"/>
+          <w:szCs w:val="32"/>
+        </w:rPr>
+      </w:pPr>
+      <w:r>
+        <w:rPr>
+          <w:sz w:val="32"/>
+          <w:szCs w:val="32"/>
+        </w:rPr>
+        <w:t>Código de segurança;</w:t>
+      </w:r>
+    </w:p>
+    <w:p>
+      <w:pPr>
+        <w:pStyle w:val="PargrafodaLista"/>
+        <w:numPr>
+          <w:ilvl w:val="1"/>
+          <w:numId w:val="5"/>
+        </w:numPr>
+        <w:rPr>
+          <w:sz w:val="32"/>
+          <w:szCs w:val="32"/>
+        </w:rPr>
+      </w:pPr>
+      <w:r>
+        <w:rPr>
+          <w:sz w:val="32"/>
+          <w:szCs w:val="32"/>
+        </w:rPr>
+        <w:t>Parcelamento;</w:t>
+      </w:r>
+    </w:p>
+    <w:p>
+      <w:pPr>
+        <w:rPr>
+          <w:bCs/>
+          <w:sz w:val="32"/>
+        </w:rPr>
+      </w:pPr>
     </w:p>
     <w:p>
       <w:pPr>
@@ -1739,54 +2153,8 @@
             <w:bCs/>
             <w:lang w:val="en-US"/>
           </w:rPr>
-          <w:t>https://</w:t>
+          <w:t>https://github.com/LuizGuaycurus/Projeto-Integrador</w:t>
         </w:r>
-        <w:proofErr w:type="spellStart"/>
-        <w:r>
-          <w:rPr>
-            <w:rStyle w:val="Hyperlink"/>
-            <w:bCs/>
-            <w:lang w:val="en-US"/>
-          </w:rPr>
-          <w:t>github.com</w:t>
-        </w:r>
-        <w:proofErr w:type="spellEnd"/>
-        <w:r>
-          <w:rPr>
-            <w:rStyle w:val="Hyperlink"/>
-            <w:bCs/>
-            <w:lang w:val="en-US"/>
-          </w:rPr>
-          <w:t>/</w:t>
-        </w:r>
-        <w:proofErr w:type="spellStart"/>
-        <w:r>
-          <w:rPr>
-            <w:rStyle w:val="Hyperlink"/>
-            <w:bCs/>
-            <w:lang w:val="en-US"/>
-          </w:rPr>
-          <w:t>LuizGuaycurus</w:t>
-        </w:r>
-        <w:proofErr w:type="spellEnd"/>
-        <w:r>
-          <w:rPr>
-            <w:rStyle w:val="Hyperlink"/>
-            <w:bCs/>
-            <w:lang w:val="en-US"/>
-          </w:rPr>
-          <w:t>/</w:t>
-        </w:r>
-        <w:proofErr w:type="spellStart"/>
-        <w:r>
-          <w:rPr>
-            <w:rStyle w:val="Hyperlink"/>
-            <w:bCs/>
-            <w:lang w:val="en-US"/>
-          </w:rPr>
-          <w:t>Projeto-Integrador</w:t>
-        </w:r>
-        <w:proofErr w:type="spellEnd"/>
       </w:hyperlink>
     </w:p>
     <w:p>
@@ -1964,7 +2332,7 @@
       <w:lvlText w:val=""/>
       <w:lvlJc w:val="left"/>
       <w:pPr>
-        <w:ind w:left="360" w:hanging="360"/>
+        <w:ind w:left="720" w:hanging="360"/>
       </w:pPr>
       <w:rPr>
         <w:rFonts w:ascii="Symbol" w:hAnsi="Symbol" w:hint="default"/>
@@ -1976,7 +2344,7 @@
       <w:lvlText w:val="o"/>
       <w:lvlJc w:val="left"/>
       <w:pPr>
-        <w:ind w:left="1080" w:hanging="360"/>
+        <w:ind w:left="1440" w:hanging="360"/>
       </w:pPr>
       <w:rPr>
         <w:rFonts w:ascii="Courier New" w:hAnsi="Courier New" w:cs="Courier New" w:hint="default"/>
@@ -1988,7 +2356,7 @@
       <w:lvlText w:val=""/>
       <w:lvlJc w:val="left"/>
       <w:pPr>
-        <w:ind w:left="1800" w:hanging="360"/>
+        <w:ind w:left="2160" w:hanging="360"/>
       </w:pPr>
       <w:rPr>
         <w:rFonts w:ascii="Wingdings" w:hAnsi="Wingdings" w:hint="default"/>
@@ -2000,7 +2368,7 @@
       <w:lvlText w:val=""/>
       <w:lvlJc w:val="left"/>
       <w:pPr>
-        <w:ind w:left="2520" w:hanging="360"/>
+        <w:ind w:left="2880" w:hanging="360"/>
       </w:pPr>
       <w:rPr>
         <w:rFonts w:ascii="Symbol" w:hAnsi="Symbol" w:hint="default"/>
@@ -2012,7 +2380,7 @@
       <w:lvlText w:val="o"/>
       <w:lvlJc w:val="left"/>
       <w:pPr>
-        <w:ind w:left="3240" w:hanging="360"/>
+        <w:ind w:left="3600" w:hanging="360"/>
       </w:pPr>
       <w:rPr>
         <w:rFonts w:ascii="Courier New" w:hAnsi="Courier New" w:cs="Courier New" w:hint="default"/>
@@ -2024,7 +2392,7 @@
       <w:lvlText w:val=""/>
       <w:lvlJc w:val="left"/>
       <w:pPr>
-        <w:ind w:left="3960" w:hanging="360"/>
+        <w:ind w:left="4320" w:hanging="360"/>
       </w:pPr>
       <w:rPr>
         <w:rFonts w:ascii="Wingdings" w:hAnsi="Wingdings" w:hint="default"/>
@@ -2036,7 +2404,7 @@
       <w:lvlText w:val=""/>
       <w:lvlJc w:val="left"/>
       <w:pPr>
-        <w:ind w:left="4680" w:hanging="360"/>
+        <w:ind w:left="5040" w:hanging="360"/>
       </w:pPr>
       <w:rPr>
         <w:rFonts w:ascii="Symbol" w:hAnsi="Symbol" w:hint="default"/>
@@ -2048,7 +2416,7 @@
       <w:lvlText w:val="o"/>
       <w:lvlJc w:val="left"/>
       <w:pPr>
-        <w:ind w:left="5400" w:hanging="360"/>
+        <w:ind w:left="5760" w:hanging="360"/>
       </w:pPr>
       <w:rPr>
         <w:rFonts w:ascii="Courier New" w:hAnsi="Courier New" w:cs="Courier New" w:hint="default"/>
@@ -2060,7 +2428,7 @@
       <w:lvlText w:val=""/>
       <w:lvlJc w:val="left"/>
       <w:pPr>
-        <w:ind w:left="6120" w:hanging="360"/>
+        <w:ind w:left="6480" w:hanging="360"/>
       </w:pPr>
       <w:rPr>
         <w:rFonts w:ascii="Wingdings" w:hAnsi="Wingdings" w:hint="default"/>
@@ -2181,6 +2549,119 @@
     </w:lvl>
   </w:abstractNum>
   <w:abstractNum w:abstractNumId="3" w15:restartNumberingAfterBreak="0">
+    <w:nsid w:val="6CE14DA1"/>
+    <w:multiLevelType w:val="hybridMultilevel"/>
+    <w:tmpl w:val="EC42684A"/>
+    <w:lvl w:ilvl="0" w:tplc="04160001">
+      <w:start w:val="1"/>
+      <w:numFmt w:val="bullet"/>
+      <w:lvlText w:val=""/>
+      <w:lvlJc w:val="left"/>
+      <w:pPr>
+        <w:ind w:left="720" w:hanging="360"/>
+      </w:pPr>
+      <w:rPr>
+        <w:rFonts w:ascii="Symbol" w:hAnsi="Symbol" w:hint="default"/>
+      </w:rPr>
+    </w:lvl>
+    <w:lvl w:ilvl="1" w:tplc="04160003">
+      <w:start w:val="1"/>
+      <w:numFmt w:val="bullet"/>
+      <w:lvlText w:val="o"/>
+      <w:lvlJc w:val="left"/>
+      <w:pPr>
+        <w:ind w:left="1440" w:hanging="360"/>
+      </w:pPr>
+      <w:rPr>
+        <w:rFonts w:ascii="Courier New" w:hAnsi="Courier New" w:cs="Courier New" w:hint="default"/>
+      </w:rPr>
+    </w:lvl>
+    <w:lvl w:ilvl="2" w:tplc="04160005" w:tentative="1">
+      <w:start w:val="1"/>
+      <w:numFmt w:val="bullet"/>
+      <w:lvlText w:val=""/>
+      <w:lvlJc w:val="left"/>
+      <w:pPr>
+        <w:ind w:left="2160" w:hanging="360"/>
+      </w:pPr>
+      <w:rPr>
+        <w:rFonts w:ascii="Wingdings" w:hAnsi="Wingdings" w:hint="default"/>
+      </w:rPr>
+    </w:lvl>
+    <w:lvl w:ilvl="3" w:tplc="04160001" w:tentative="1">
+      <w:start w:val="1"/>
+      <w:numFmt w:val="bullet"/>
+      <w:lvlText w:val=""/>
+      <w:lvlJc w:val="left"/>
+      <w:pPr>
+        <w:ind w:left="2880" w:hanging="360"/>
+      </w:pPr>
+      <w:rPr>
+        <w:rFonts w:ascii="Symbol" w:hAnsi="Symbol" w:hint="default"/>
+      </w:rPr>
+    </w:lvl>
+    <w:lvl w:ilvl="4" w:tplc="04160003" w:tentative="1">
+      <w:start w:val="1"/>
+      <w:numFmt w:val="bullet"/>
+      <w:lvlText w:val="o"/>
+      <w:lvlJc w:val="left"/>
+      <w:pPr>
+        <w:ind w:left="3600" w:hanging="360"/>
+      </w:pPr>
+      <w:rPr>
+        <w:rFonts w:ascii="Courier New" w:hAnsi="Courier New" w:cs="Courier New" w:hint="default"/>
+      </w:rPr>
+    </w:lvl>
+    <w:lvl w:ilvl="5" w:tplc="04160005" w:tentative="1">
+      <w:start w:val="1"/>
+      <w:numFmt w:val="bullet"/>
+      <w:lvlText w:val=""/>
+      <w:lvlJc w:val="left"/>
+      <w:pPr>
+        <w:ind w:left="4320" w:hanging="360"/>
+      </w:pPr>
+      <w:rPr>
+        <w:rFonts w:ascii="Wingdings" w:hAnsi="Wingdings" w:hint="default"/>
+      </w:rPr>
+    </w:lvl>
+    <w:lvl w:ilvl="6" w:tplc="04160001" w:tentative="1">
+      <w:start w:val="1"/>
+      <w:numFmt w:val="bullet"/>
+      <w:lvlText w:val=""/>
+      <w:lvlJc w:val="left"/>
+      <w:pPr>
+        <w:ind w:left="5040" w:hanging="360"/>
+      </w:pPr>
+      <w:rPr>
+        <w:rFonts w:ascii="Symbol" w:hAnsi="Symbol" w:hint="default"/>
+      </w:rPr>
+    </w:lvl>
+    <w:lvl w:ilvl="7" w:tplc="04160003" w:tentative="1">
+      <w:start w:val="1"/>
+      <w:numFmt w:val="bullet"/>
+      <w:lvlText w:val="o"/>
+      <w:lvlJc w:val="left"/>
+      <w:pPr>
+        <w:ind w:left="5760" w:hanging="360"/>
+      </w:pPr>
+      <w:rPr>
+        <w:rFonts w:ascii="Courier New" w:hAnsi="Courier New" w:cs="Courier New" w:hint="default"/>
+      </w:rPr>
+    </w:lvl>
+    <w:lvl w:ilvl="8" w:tplc="04160005" w:tentative="1">
+      <w:start w:val="1"/>
+      <w:numFmt w:val="bullet"/>
+      <w:lvlText w:val=""/>
+      <w:lvlJc w:val="left"/>
+      <w:pPr>
+        <w:ind w:left="6480" w:hanging="360"/>
+      </w:pPr>
+      <w:rPr>
+        <w:rFonts w:ascii="Wingdings" w:hAnsi="Wingdings" w:hint="default"/>
+      </w:rPr>
+    </w:lvl>
+  </w:abstractNum>
+  <w:abstractNum w:abstractNumId="4" w15:restartNumberingAfterBreak="0">
     <w:nsid w:val="72AF6E7D"/>
     <w:multiLevelType w:val="hybridMultilevel"/>
     <w:tmpl w:val="1260707C"/>
@@ -2287,6 +2768,119 @@
       <w:lvlJc w:val="left"/>
       <w:pPr>
         <w:ind w:left="7186" w:hanging="360"/>
+      </w:pPr>
+      <w:rPr>
+        <w:rFonts w:ascii="Wingdings" w:hAnsi="Wingdings" w:hint="default"/>
+      </w:rPr>
+    </w:lvl>
+  </w:abstractNum>
+  <w:abstractNum w:abstractNumId="5" w15:restartNumberingAfterBreak="0">
+    <w:nsid w:val="7CA22E9F"/>
+    <w:multiLevelType w:val="hybridMultilevel"/>
+    <w:tmpl w:val="868641E0"/>
+    <w:lvl w:ilvl="0" w:tplc="04160001">
+      <w:start w:val="1"/>
+      <w:numFmt w:val="bullet"/>
+      <w:lvlText w:val=""/>
+      <w:lvlJc w:val="left"/>
+      <w:pPr>
+        <w:ind w:left="720" w:hanging="360"/>
+      </w:pPr>
+      <w:rPr>
+        <w:rFonts w:ascii="Symbol" w:hAnsi="Symbol" w:hint="default"/>
+      </w:rPr>
+    </w:lvl>
+    <w:lvl w:ilvl="1" w:tplc="04160003">
+      <w:start w:val="1"/>
+      <w:numFmt w:val="bullet"/>
+      <w:lvlText w:val="o"/>
+      <w:lvlJc w:val="left"/>
+      <w:pPr>
+        <w:ind w:left="1440" w:hanging="360"/>
+      </w:pPr>
+      <w:rPr>
+        <w:rFonts w:ascii="Courier New" w:hAnsi="Courier New" w:cs="Courier New" w:hint="default"/>
+      </w:rPr>
+    </w:lvl>
+    <w:lvl w:ilvl="2" w:tplc="04160005" w:tentative="1">
+      <w:start w:val="1"/>
+      <w:numFmt w:val="bullet"/>
+      <w:lvlText w:val=""/>
+      <w:lvlJc w:val="left"/>
+      <w:pPr>
+        <w:ind w:left="2160" w:hanging="360"/>
+      </w:pPr>
+      <w:rPr>
+        <w:rFonts w:ascii="Wingdings" w:hAnsi="Wingdings" w:hint="default"/>
+      </w:rPr>
+    </w:lvl>
+    <w:lvl w:ilvl="3" w:tplc="04160001" w:tentative="1">
+      <w:start w:val="1"/>
+      <w:numFmt w:val="bullet"/>
+      <w:lvlText w:val=""/>
+      <w:lvlJc w:val="left"/>
+      <w:pPr>
+        <w:ind w:left="2880" w:hanging="360"/>
+      </w:pPr>
+      <w:rPr>
+        <w:rFonts w:ascii="Symbol" w:hAnsi="Symbol" w:hint="default"/>
+      </w:rPr>
+    </w:lvl>
+    <w:lvl w:ilvl="4" w:tplc="04160003" w:tentative="1">
+      <w:start w:val="1"/>
+      <w:numFmt w:val="bullet"/>
+      <w:lvlText w:val="o"/>
+      <w:lvlJc w:val="left"/>
+      <w:pPr>
+        <w:ind w:left="3600" w:hanging="360"/>
+      </w:pPr>
+      <w:rPr>
+        <w:rFonts w:ascii="Courier New" w:hAnsi="Courier New" w:cs="Courier New" w:hint="default"/>
+      </w:rPr>
+    </w:lvl>
+    <w:lvl w:ilvl="5" w:tplc="04160005" w:tentative="1">
+      <w:start w:val="1"/>
+      <w:numFmt w:val="bullet"/>
+      <w:lvlText w:val=""/>
+      <w:lvlJc w:val="left"/>
+      <w:pPr>
+        <w:ind w:left="4320" w:hanging="360"/>
+      </w:pPr>
+      <w:rPr>
+        <w:rFonts w:ascii="Wingdings" w:hAnsi="Wingdings" w:hint="default"/>
+      </w:rPr>
+    </w:lvl>
+    <w:lvl w:ilvl="6" w:tplc="04160001" w:tentative="1">
+      <w:start w:val="1"/>
+      <w:numFmt w:val="bullet"/>
+      <w:lvlText w:val=""/>
+      <w:lvlJc w:val="left"/>
+      <w:pPr>
+        <w:ind w:left="5040" w:hanging="360"/>
+      </w:pPr>
+      <w:rPr>
+        <w:rFonts w:ascii="Symbol" w:hAnsi="Symbol" w:hint="default"/>
+      </w:rPr>
+    </w:lvl>
+    <w:lvl w:ilvl="7" w:tplc="04160003" w:tentative="1">
+      <w:start w:val="1"/>
+      <w:numFmt w:val="bullet"/>
+      <w:lvlText w:val="o"/>
+      <w:lvlJc w:val="left"/>
+      <w:pPr>
+        <w:ind w:left="5760" w:hanging="360"/>
+      </w:pPr>
+      <w:rPr>
+        <w:rFonts w:ascii="Courier New" w:hAnsi="Courier New" w:cs="Courier New" w:hint="default"/>
+      </w:rPr>
+    </w:lvl>
+    <w:lvl w:ilvl="8" w:tplc="04160005" w:tentative="1">
+      <w:start w:val="1"/>
+      <w:numFmt w:val="bullet"/>
+      <w:lvlText w:val=""/>
+      <w:lvlJc w:val="left"/>
+      <w:pPr>
+        <w:ind w:left="6480" w:hanging="360"/>
       </w:pPr>
       <w:rPr>
         <w:rFonts w:ascii="Wingdings" w:hAnsi="Wingdings" w:hint="default"/>
@@ -2297,13 +2891,19 @@
     <w:abstractNumId w:val="2"/>
   </w:num>
   <w:num w:numId="2">
-    <w:abstractNumId w:val="3"/>
+    <w:abstractNumId w:val="4"/>
   </w:num>
   <w:num w:numId="3">
     <w:abstractNumId w:val="0"/>
   </w:num>
   <w:num w:numId="4">
     <w:abstractNumId w:val="1"/>
+  </w:num>
+  <w:num w:numId="5">
+    <w:abstractNumId w:val="5"/>
+  </w:num>
+  <w:num w:numId="6">
+    <w:abstractNumId w:val="3"/>
   </w:num>
 </w:numbering>
 </file>

</xml_diff>